<commit_message>
Added .sql file for code and also added the analysis part in word document
</commit_message>
<xml_diff>
--- a/Assignment 6/Big Data On Hadoop/Big Data On Hadoop.docx
+++ b/Assignment 6/Big Data On Hadoop/Big Data On Hadoop.docx
@@ -19,61 +19,27 @@
           <w:b/>
           <w:bCs/>
         </w:rPr>
-        <w:t xml:space="preserve">Step </w:t>
-      </w:r>
-      <w:r>
-        <w:rPr>
-          <w:b/>
-          <w:bCs/>
-        </w:rPr>
-        <w:t>1:</w:t>
-      </w:r>
-      <w:r>
-        <w:rPr>
-          <w:b/>
-          <w:bCs/>
-        </w:rPr>
-        <w:t xml:space="preserve"> Login into SQL in your VM </w:t>
-      </w:r>
-    </w:p>
-    <w:p>
-      <w:r>
-        <w:t xml:space="preserve">mysql -u root -p password </w:t>
-      </w:r>
-      <w:r>
-        <w:t>cloudera</w:t>
-      </w:r>
-      <w:r>
-        <w:t xml:space="preserve"> </w:t>
-      </w:r>
-    </w:p>
-    <w:p>
-      <w:pPr>
-        <w:rPr>
-          <w:b/>
-          <w:bCs/>
-        </w:rPr>
-      </w:pPr>
-      <w:r>
-        <w:rPr>
-          <w:b/>
-          <w:bCs/>
-        </w:rPr>
-        <w:t xml:space="preserve">Step </w:t>
-      </w:r>
-      <w:r>
-        <w:rPr>
-          <w:b/>
-          <w:bCs/>
-        </w:rPr>
-        <w:t>2:</w:t>
-      </w:r>
-      <w:r>
-        <w:rPr>
-          <w:b/>
-          <w:bCs/>
-        </w:rPr>
-        <w:t xml:space="preserve"> Create a Database </w:t>
+        <w:t xml:space="preserve">Step 1: Login into SQL in your VM </w:t>
+      </w:r>
+    </w:p>
+    <w:p>
+      <w:r>
+        <w:t xml:space="preserve">mysql -u root -p password cloudera </w:t>
+      </w:r>
+    </w:p>
+    <w:p>
+      <w:pPr>
+        <w:rPr>
+          <w:b/>
+          <w:bCs/>
+        </w:rPr>
+      </w:pPr>
+      <w:r>
+        <w:rPr>
+          <w:b/>
+          <w:bCs/>
+        </w:rPr>
+        <w:t xml:space="preserve">Step 2: Create a Database </w:t>
       </w:r>
     </w:p>
     <w:p>
@@ -142,13 +108,7 @@
     </w:p>
     <w:p>
       <w:r>
-        <w:t>LOAD DATA LOCAL INFILE '/home/cloudera/Desktop/customers.csv' INTO TABLE customers FIELDS TERMINATED BY ',' LINES TERMINATED BY '\n' (customer_id, customer_fname, customer_lname, customer_street, customer_city,</w:t>
-      </w:r>
-      <w:r>
-        <w:t xml:space="preserve"> </w:t>
-      </w:r>
-      <w:r>
-        <w:t>customer_state);</w:t>
+        <w:t>LOAD DATA LOCAL INFILE '/home/cloudera/Desktop/customers.csv' INTO TABLE customers FIELDS TERMINATED BY ',' LINES TERMINATED BY '\n' (customer_id, customer_fname, customer_lname, customer_street, customer_city, customer_state);</w:t>
       </w:r>
     </w:p>
     <w:p>
@@ -217,7 +177,7 @@
           <w:bdr w:val="none" w:sz="0" w:space="0" w:color="auto" w:frame="1"/>
           <w:lang w:eastAsia="en-IN"/>
         </w:rPr>
-        <w:t>sqoop import --connect jdbc:mysql://</w:t>
+        <w:t>sqoop import --connect jdbc:mysql://quickstart.cloudera/antwak --username antwak --password antwak --table cu</w:t>
       </w:r>
       <w:r>
         <w:rPr>
@@ -226,7 +186,7 @@
           <w:bdr w:val="none" w:sz="0" w:space="0" w:color="auto" w:frame="1"/>
           <w:lang w:eastAsia="en-IN"/>
         </w:rPr>
-        <w:t>quickstart.cloudera</w:t>
+        <w:t>s</w:t>
       </w:r>
       <w:r>
         <w:rPr>
@@ -235,8 +195,237 @@
           <w:bdr w:val="none" w:sz="0" w:space="0" w:color="auto" w:frame="1"/>
           <w:lang w:eastAsia="en-IN"/>
         </w:rPr>
-        <w:t>/</w:t>
-      </w:r>
+        <w:t>tomers --hive-import --hive-table antwak.customer</w:t>
+      </w:r>
+    </w:p>
+    <w:p>
+      <w:pPr>
+        <w:rPr>
+          <w:b/>
+          <w:bCs/>
+        </w:rPr>
+      </w:pPr>
+    </w:p>
+    <w:p>
+      <w:r>
+        <w:t xml:space="preserve">1. How many records are present? </w:t>
+      </w:r>
+    </w:p>
+    <w:p>
+      <w:pPr>
+        <w:rPr>
+          <w:highlight w:val="yellow"/>
+        </w:rPr>
+      </w:pPr>
+      <w:r>
+        <w:rPr>
+          <w:highlight w:val="yellow"/>
+        </w:rPr>
+        <w:t>Select Count(*) From customers;</w:t>
+      </w:r>
+    </w:p>
+    <w:p>
+      <w:r>
+        <w:rPr>
+          <w:highlight w:val="yellow"/>
+        </w:rPr>
+        <w:t>Ans. 12435</w:t>
+      </w:r>
+    </w:p>
+    <w:p>
+      <w:r>
+        <w:t>2. How many customers stay in the state TX</w:t>
+      </w:r>
+      <w:r>
+        <w:t>?</w:t>
+      </w:r>
+    </w:p>
+    <w:p>
+      <w:pPr>
+        <w:rPr>
+          <w:highlight w:val="yellow"/>
+        </w:rPr>
+      </w:pPr>
+      <w:r>
+        <w:rPr>
+          <w:highlight w:val="yellow"/>
+        </w:rPr>
+        <w:t>Select Count(*) From customers where customer_state = ‘TX’;</w:t>
+      </w:r>
+    </w:p>
+    <w:p>
+      <w:r>
+        <w:rPr>
+          <w:highlight w:val="yellow"/>
+        </w:rPr>
+        <w:t xml:space="preserve">Ans. </w:t>
+      </w:r>
+      <w:r>
+        <w:rPr>
+          <w:highlight w:val="yellow"/>
+        </w:rPr>
+        <w:t>635</w:t>
+      </w:r>
+    </w:p>
+    <w:p>
+      <w:r>
+        <w:t>3.Which state has the lowest customer count</w:t>
+      </w:r>
+      <w:r>
+        <w:t>?</w:t>
+      </w:r>
+    </w:p>
+    <w:p>
+      <w:pPr>
+        <w:rPr>
+          <w:highlight w:val="yellow"/>
+        </w:rPr>
+      </w:pPr>
+      <w:r>
+        <w:rPr>
+          <w:highlight w:val="yellow"/>
+        </w:rPr>
+        <w:t>Select customer_state , count(*) as customer_count  from customers group by customer_state order by customer_count ASC limit 1;</w:t>
+      </w:r>
+    </w:p>
+    <w:p>
+      <w:r>
+        <w:rPr>
+          <w:highlight w:val="yellow"/>
+        </w:rPr>
+        <w:t>Ans. State = AL , CustomerCount = 3</w:t>
+      </w:r>
+    </w:p>
+    <w:p>
+      <w:r>
+        <w:lastRenderedPageBreak/>
+        <w:t>4. Which state has the highest customer count</w:t>
+      </w:r>
+      <w:r>
+        <w:t>?</w:t>
+      </w:r>
+      <w:r>
+        <w:t xml:space="preserve"> </w:t>
+      </w:r>
+    </w:p>
+    <w:p>
+      <w:pPr>
+        <w:rPr>
+          <w:highlight w:val="yellow"/>
+        </w:rPr>
+      </w:pPr>
+      <w:r>
+        <w:rPr>
+          <w:highlight w:val="yellow"/>
+        </w:rPr>
+        <w:t xml:space="preserve">Select customer_state , count(*) as customer_count  from customers group by customer_state order by customer_count </w:t>
+      </w:r>
+      <w:r>
+        <w:rPr>
+          <w:highlight w:val="yellow"/>
+        </w:rPr>
+        <w:t>DESC</w:t>
+      </w:r>
+      <w:r>
+        <w:rPr>
+          <w:highlight w:val="yellow"/>
+        </w:rPr>
+        <w:t xml:space="preserve"> limit 1;</w:t>
+      </w:r>
+    </w:p>
+    <w:p>
+      <w:r>
+        <w:rPr>
+          <w:highlight w:val="yellow"/>
+        </w:rPr>
+        <w:t>Ans. State = PR , CustomerCount = 4771</w:t>
+      </w:r>
+    </w:p>
+    <w:p>
+      <w:r>
+        <w:t>5.How many customers are present with the First Name 'Mary</w:t>
+      </w:r>
+      <w:r>
+        <w:t>’?</w:t>
+      </w:r>
+    </w:p>
+    <w:p>
+      <w:pPr>
+        <w:rPr>
+          <w:highlight w:val="yellow"/>
+        </w:rPr>
+      </w:pPr>
+      <w:r>
+        <w:rPr>
+          <w:highlight w:val="yellow"/>
+        </w:rPr>
+        <w:t>Select count(*) as customer_count from customers where customer_fname = ‘Mary’</w:t>
+      </w:r>
+    </w:p>
+    <w:p>
+      <w:r>
+        <w:rPr>
+          <w:highlight w:val="yellow"/>
+        </w:rPr>
+        <w:t>Ans. 4741</w:t>
+      </w:r>
+    </w:p>
+    <w:p/>
+    <w:p/>
+    <w:p>
+      <w:r>
+        <w:t>In this project first I created a table called customers in Mysql and inserted data into that table from a .csv file using load command.</w:t>
+      </w:r>
+    </w:p>
+    <w:p>
+      <w:r>
+        <w:t>After that I used Apache Sqoop to import the customers table from Mysql to Apache Hive using below command.</w:t>
+      </w:r>
+    </w:p>
+    <w:p>
+      <w:pPr>
+        <w:rPr>
+          <w:b/>
+          <w:bCs/>
+          <w:highlight w:val="yellow"/>
+        </w:rPr>
+      </w:pPr>
+      <w:r>
+        <w:rPr>
+          <w:b/>
+          <w:bCs/>
+          <w:highlight w:val="yellow"/>
+        </w:rPr>
+        <w:t>Command To Load Data in HIVE from MYSQL using SQOOP:-</w:t>
+      </w:r>
+    </w:p>
+    <w:p>
+      <w:pPr>
+        <w:tabs>
+          <w:tab w:val="left" w:pos="916"/>
+          <w:tab w:val="left" w:pos="1832"/>
+          <w:tab w:val="left" w:pos="2748"/>
+          <w:tab w:val="left" w:pos="3664"/>
+          <w:tab w:val="left" w:pos="4580"/>
+          <w:tab w:val="left" w:pos="5496"/>
+          <w:tab w:val="left" w:pos="6412"/>
+          <w:tab w:val="left" w:pos="7328"/>
+          <w:tab w:val="left" w:pos="8244"/>
+          <w:tab w:val="left" w:pos="9160"/>
+          <w:tab w:val="left" w:pos="10076"/>
+          <w:tab w:val="left" w:pos="10992"/>
+          <w:tab w:val="left" w:pos="11908"/>
+          <w:tab w:val="left" w:pos="12824"/>
+          <w:tab w:val="left" w:pos="13740"/>
+          <w:tab w:val="left" w:pos="14656"/>
+        </w:tabs>
+        <w:spacing w:after="0" w:line="240" w:lineRule="auto"/>
+        <w:textAlignment w:val="baseline"/>
+        <w:rPr>
+          <w:rFonts w:eastAsia="Times New Roman" w:cstheme="minorHAnsi"/>
+          <w:lang w:eastAsia="en-IN"/>
+        </w:rPr>
+      </w:pPr>
       <w:r>
         <w:rPr>
           <w:rFonts w:eastAsia="Times New Roman" w:cstheme="minorHAnsi"/>
@@ -244,7 +433,7 @@
           <w:bdr w:val="none" w:sz="0" w:space="0" w:color="auto" w:frame="1"/>
           <w:lang w:eastAsia="en-IN"/>
         </w:rPr>
-        <w:t>antwak</w:t>
+        <w:t>sqoop import --connect jdbc:mysql://quickstart.cloudera/antwak --username antwak --password antwak --table cu</w:t>
       </w:r>
       <w:r>
         <w:rPr>
@@ -253,7 +442,7 @@
           <w:bdr w:val="none" w:sz="0" w:space="0" w:color="auto" w:frame="1"/>
           <w:lang w:eastAsia="en-IN"/>
         </w:rPr>
-        <w:t xml:space="preserve"> --usernam</w:t>
+        <w:t>s</w:t>
       </w:r>
       <w:r>
         <w:rPr>
@@ -262,302 +451,15 @@
           <w:bdr w:val="none" w:sz="0" w:space="0" w:color="auto" w:frame="1"/>
           <w:lang w:eastAsia="en-IN"/>
         </w:rPr>
-        <w:t>e</w:t>
-      </w:r>
-      <w:r>
-        <w:rPr>
-          <w:rFonts w:eastAsia="Times New Roman" w:cstheme="minorHAnsi"/>
-          <w:highlight w:val="yellow"/>
-          <w:bdr w:val="none" w:sz="0" w:space="0" w:color="auto" w:frame="1"/>
-          <w:lang w:eastAsia="en-IN"/>
-        </w:rPr>
-        <w:t xml:space="preserve"> </w:t>
-      </w:r>
-      <w:r>
-        <w:rPr>
-          <w:rFonts w:eastAsia="Times New Roman" w:cstheme="minorHAnsi"/>
-          <w:highlight w:val="yellow"/>
-          <w:bdr w:val="none" w:sz="0" w:space="0" w:color="auto" w:frame="1"/>
-          <w:lang w:eastAsia="en-IN"/>
-        </w:rPr>
-        <w:t>antwak</w:t>
-      </w:r>
-      <w:r>
-        <w:rPr>
-          <w:rFonts w:eastAsia="Times New Roman" w:cstheme="minorHAnsi"/>
-          <w:highlight w:val="yellow"/>
-          <w:bdr w:val="none" w:sz="0" w:space="0" w:color="auto" w:frame="1"/>
-          <w:lang w:eastAsia="en-IN"/>
-        </w:rPr>
-        <w:t xml:space="preserve"> --password </w:t>
-      </w:r>
-      <w:r>
-        <w:rPr>
-          <w:rFonts w:eastAsia="Times New Roman" w:cstheme="minorHAnsi"/>
-          <w:highlight w:val="yellow"/>
-          <w:bdr w:val="none" w:sz="0" w:space="0" w:color="auto" w:frame="1"/>
-          <w:lang w:eastAsia="en-IN"/>
-        </w:rPr>
-        <w:t>antwak</w:t>
-      </w:r>
-      <w:r>
-        <w:rPr>
-          <w:rFonts w:eastAsia="Times New Roman" w:cstheme="minorHAnsi"/>
-          <w:highlight w:val="yellow"/>
-          <w:bdr w:val="none" w:sz="0" w:space="0" w:color="auto" w:frame="1"/>
-          <w:lang w:eastAsia="en-IN"/>
-        </w:rPr>
-        <w:t xml:space="preserve"> --table </w:t>
-      </w:r>
-      <w:r>
-        <w:rPr>
-          <w:rFonts w:eastAsia="Times New Roman" w:cstheme="minorHAnsi"/>
-          <w:highlight w:val="yellow"/>
-          <w:bdr w:val="none" w:sz="0" w:space="0" w:color="auto" w:frame="1"/>
-          <w:lang w:eastAsia="en-IN"/>
-        </w:rPr>
-        <w:t>cutomers</w:t>
-      </w:r>
-      <w:r>
-        <w:rPr>
-          <w:rFonts w:eastAsia="Times New Roman" w:cstheme="minorHAnsi"/>
-          <w:highlight w:val="yellow"/>
-          <w:bdr w:val="none" w:sz="0" w:space="0" w:color="auto" w:frame="1"/>
-          <w:lang w:eastAsia="en-IN"/>
-        </w:rPr>
-        <w:t xml:space="preserve"> --hive-import --hive-table </w:t>
-      </w:r>
-      <w:r>
-        <w:rPr>
-          <w:rFonts w:eastAsia="Times New Roman" w:cstheme="minorHAnsi"/>
-          <w:highlight w:val="yellow"/>
-          <w:bdr w:val="none" w:sz="0" w:space="0" w:color="auto" w:frame="1"/>
-          <w:lang w:eastAsia="en-IN"/>
-        </w:rPr>
-        <w:t>antwak</w:t>
-      </w:r>
-      <w:r>
-        <w:rPr>
-          <w:rFonts w:eastAsia="Times New Roman" w:cstheme="minorHAnsi"/>
-          <w:highlight w:val="yellow"/>
-          <w:bdr w:val="none" w:sz="0" w:space="0" w:color="auto" w:frame="1"/>
-          <w:lang w:eastAsia="en-IN"/>
-        </w:rPr>
-        <w:t>.</w:t>
-      </w:r>
-      <w:r>
-        <w:rPr>
-          <w:rFonts w:eastAsia="Times New Roman" w:cstheme="minorHAnsi"/>
-          <w:highlight w:val="yellow"/>
-          <w:bdr w:val="none" w:sz="0" w:space="0" w:color="auto" w:frame="1"/>
-          <w:lang w:eastAsia="en-IN"/>
-        </w:rPr>
-        <w:t>customer</w:t>
-      </w:r>
-    </w:p>
-    <w:p>
-      <w:pPr>
-        <w:rPr>
-          <w:b/>
-          <w:bCs/>
-        </w:rPr>
-      </w:pPr>
-    </w:p>
-    <w:p>
-      <w:r>
-        <w:t xml:space="preserve">1. How many records are present? </w:t>
-      </w:r>
-    </w:p>
-    <w:p>
-      <w:pPr>
-        <w:rPr>
-          <w:highlight w:val="yellow"/>
-        </w:rPr>
-      </w:pPr>
-      <w:r>
-        <w:rPr>
-          <w:highlight w:val="yellow"/>
-        </w:rPr>
-        <w:t>Select Count(*) From customers;</w:t>
-      </w:r>
-    </w:p>
-    <w:p>
-      <w:r>
-        <w:rPr>
-          <w:highlight w:val="yellow"/>
-        </w:rPr>
-        <w:t>Ans. 12435</w:t>
-      </w:r>
-    </w:p>
-    <w:p>
-      <w:r>
-        <w:t>2. How many customers stay in the state TX</w:t>
-      </w:r>
-      <w:r>
-        <w:t>?</w:t>
-      </w:r>
-    </w:p>
-    <w:p>
-      <w:pPr>
-        <w:rPr>
-          <w:highlight w:val="yellow"/>
-        </w:rPr>
-      </w:pPr>
-      <w:r>
-        <w:rPr>
-          <w:highlight w:val="yellow"/>
-        </w:rPr>
-        <w:t>Select Count(*) From customers</w:t>
-      </w:r>
-      <w:r>
-        <w:rPr>
-          <w:highlight w:val="yellow"/>
-        </w:rPr>
-        <w:t xml:space="preserve"> where customer_state = ‘TX’</w:t>
-      </w:r>
-      <w:r>
-        <w:rPr>
-          <w:highlight w:val="yellow"/>
-        </w:rPr>
-        <w:t>;</w:t>
-      </w:r>
-    </w:p>
-    <w:p>
-      <w:r>
-        <w:rPr>
-          <w:highlight w:val="yellow"/>
-        </w:rPr>
-        <w:t xml:space="preserve">Ans. </w:t>
-      </w:r>
-      <w:r>
-        <w:rPr>
-          <w:highlight w:val="yellow"/>
-        </w:rPr>
-        <w:t>635</w:t>
-      </w:r>
-    </w:p>
-    <w:p>
-      <w:r>
-        <w:t>3.Which state has the lowest customer count</w:t>
-      </w:r>
-      <w:r>
-        <w:t>?</w:t>
-      </w:r>
-    </w:p>
-    <w:p>
-      <w:pPr>
-        <w:rPr>
-          <w:highlight w:val="yellow"/>
-        </w:rPr>
-      </w:pPr>
-      <w:r>
-        <w:rPr>
-          <w:highlight w:val="yellow"/>
-        </w:rPr>
-        <w:t>Select customer_state , count(*) as customer_count  from customers group by customer_state order by customer_count ASC limit 1;</w:t>
-      </w:r>
-    </w:p>
-    <w:p>
-      <w:r>
-        <w:rPr>
-          <w:highlight w:val="yellow"/>
-        </w:rPr>
-        <w:t>Ans. State = AL , CustomerCount = 3</w:t>
-      </w:r>
-    </w:p>
-    <w:p>
-      <w:r>
-        <w:lastRenderedPageBreak/>
-        <w:t>4. Which state has the highest customer count</w:t>
-      </w:r>
-      <w:r>
-        <w:t>?</w:t>
-      </w:r>
-      <w:r>
-        <w:t xml:space="preserve"> </w:t>
-      </w:r>
-    </w:p>
-    <w:p>
-      <w:pPr>
-        <w:rPr>
-          <w:highlight w:val="yellow"/>
-        </w:rPr>
-      </w:pPr>
-      <w:r>
-        <w:rPr>
-          <w:highlight w:val="yellow"/>
-        </w:rPr>
-        <w:t xml:space="preserve">Select customer_state , count(*) as customer_count  from customers group by customer_state order by customer_count </w:t>
-      </w:r>
-      <w:r>
-        <w:rPr>
-          <w:highlight w:val="yellow"/>
-        </w:rPr>
-        <w:t>DESC</w:t>
-      </w:r>
-      <w:r>
-        <w:rPr>
-          <w:highlight w:val="yellow"/>
-        </w:rPr>
-        <w:t xml:space="preserve"> limit 1;</w:t>
-      </w:r>
-    </w:p>
-    <w:p>
-      <w:r>
-        <w:rPr>
-          <w:highlight w:val="yellow"/>
-        </w:rPr>
-        <w:t xml:space="preserve">Ans. State = </w:t>
-      </w:r>
-      <w:r>
-        <w:rPr>
-          <w:highlight w:val="yellow"/>
-        </w:rPr>
-        <w:t>PR</w:t>
-      </w:r>
-      <w:r>
-        <w:rPr>
-          <w:highlight w:val="yellow"/>
-        </w:rPr>
-        <w:t xml:space="preserve"> , CustomerCount = </w:t>
-      </w:r>
-      <w:r>
-        <w:rPr>
-          <w:highlight w:val="yellow"/>
-        </w:rPr>
-        <w:t>4771</w:t>
-      </w:r>
-    </w:p>
-    <w:p>
-      <w:r>
-        <w:t>5.How many customers are present with the First Name 'Mary</w:t>
-      </w:r>
-      <w:r>
-        <w:t>’?</w:t>
-      </w:r>
-    </w:p>
-    <w:p>
-      <w:pPr>
-        <w:rPr>
-          <w:highlight w:val="yellow"/>
-        </w:rPr>
-      </w:pPr>
-      <w:r>
-        <w:rPr>
-          <w:highlight w:val="yellow"/>
-        </w:rPr>
-        <w:t>Select count(*) as customer_count from customers where customer_fname = ‘Mary’</w:t>
-      </w:r>
-    </w:p>
-    <w:p>
-      <w:r>
-        <w:rPr>
-          <w:highlight w:val="yellow"/>
-        </w:rPr>
-        <w:t>Ans. 4741</w:t>
+        <w:t>tomers --hive-import --hive-table antwak.customer</w:t>
       </w:r>
     </w:p>
     <w:p/>
+    <w:p>
+      <w:r>
+        <w:t>Note: For big data analysis Apache Hive is more suitable so I am using Apache Hive instead of querying the data in Mysql.</w:t>
+      </w:r>
+    </w:p>
     <w:sectPr>
       <w:pgSz w:w="11906" w:h="16838"/>
       <w:pgMar w:top="1440" w:right="1440" w:bottom="1440" w:left="1440" w:header="708" w:footer="708" w:gutter="0"/>

</xml_diff>

<commit_message>
Added the brief analysis and important commands in word documsnt
</commit_message>
<xml_diff>
--- a/Assignment 6/Big Data On Hadoop/Big Data On Hadoop.docx
+++ b/Assignment 6/Big Data On Hadoop/Big Data On Hadoop.docx
@@ -3,6 +3,29 @@
 <w:document xmlns:wpc="http://schemas.microsoft.com/office/word/2010/wordprocessingCanvas" xmlns:cx="http://schemas.microsoft.com/office/drawing/2014/chartex" xmlns:cx1="http://schemas.microsoft.com/office/drawing/2015/9/8/chartex" xmlns:cx2="http://schemas.microsoft.com/office/drawing/2015/10/21/chartex" xmlns:cx3="http://schemas.microsoft.com/office/drawing/2016/5/9/chartex" xmlns:cx4="http://schemas.microsoft.com/office/drawing/2016/5/10/chartex" xmlns:cx5="http://schemas.microsoft.com/office/drawing/2016/5/11/chartex" xmlns:cx6="http://schemas.microsoft.com/office/drawing/2016/5/12/chartex" xmlns:cx7="http://schemas.microsoft.com/office/drawing/2016/5/13/chartex" xmlns:cx8="http://schemas.microsoft.com/office/drawing/2016/5/14/chartex" xmlns:mc="http://schemas.openxmlformats.org/markup-compatibility/2006" xmlns:aink="http://schemas.microsoft.com/office/drawing/2016/ink" xmlns:am3d="http://schemas.microsoft.com/office/drawing/2017/model3d" xmlns:o="urn:schemas-microsoft-com:office:office" xmlns:r="http://schemas.openxmlformats.org/officeDocument/2006/relationships" xmlns:m="http://schemas.openxmlformats.org/officeDocument/2006/math" xmlns:v="urn:schemas-microsoft-com:vml" xmlns:wp14="http://schemas.microsoft.com/office/word/2010/wordprocessingDrawing" xmlns:wp="http://schemas.openxmlformats.org/drawingml/2006/wordprocessingDrawing" xmlns:w10="urn:schemas-microsoft-com:office:word" xmlns:w="http://schemas.openxmlformats.org/wordprocessingml/2006/main" xmlns:w14="http://schemas.microsoft.com/office/word/2010/wordml" xmlns:w15="http://schemas.microsoft.com/office/word/2012/wordml" xmlns:w16cex="http://schemas.microsoft.com/office/word/2018/wordml/cex" xmlns:w16cid="http://schemas.microsoft.com/office/word/2016/wordml/cid" xmlns:w16="http://schemas.microsoft.com/office/word/2018/wordml" xmlns:w16sdtdh="http://schemas.microsoft.com/office/word/2020/wordml/sdtdatahash" xmlns:w16se="http://schemas.microsoft.com/office/word/2015/wordml/symex" xmlns:wpg="http://schemas.microsoft.com/office/word/2010/wordprocessingGroup" xmlns:wpi="http://schemas.microsoft.com/office/word/2010/wordprocessingInk" xmlns:wne="http://schemas.microsoft.com/office/word/2006/wordml" xmlns:wps="http://schemas.microsoft.com/office/word/2010/wordprocessingShape" mc:Ignorable="w14 w15 w16se w16cid w16 w16cex w16sdtdh wp14">
   <w:body>
     <w:p>
+      <w:pPr>
+        <w:jc w:val="center"/>
+        <w:rPr>
+          <w:b/>
+          <w:bCs/>
+          <w:sz w:val="40"/>
+          <w:szCs w:val="40"/>
+        </w:rPr>
+      </w:pPr>
+      <w:r>
+        <w:rPr>
+          <w:b/>
+          <w:bCs/>
+          <w:sz w:val="40"/>
+          <w:szCs w:val="40"/>
+        </w:rPr>
+        <w:t>Big Data on Hadoop</w:t>
+      </w:r>
+    </w:p>
+    <w:p>
+      <w:pPr>
+        <w:jc w:val="both"/>
+      </w:pPr>
       <w:r>
         <w:t xml:space="preserve">In this project, you will be creating a MySQL table named ‘customers’ which has the customer details of a leading e-commerce company. You will now push this data into Hive using SQOOP. Once you have imported the data you can answer the questions below. The steps to create a table in MySQL along with the import commands are given below </w:t>
       </w:r>
@@ -24,7 +47,13 @@
     </w:p>
     <w:p>
       <w:r>
-        <w:t xml:space="preserve">mysql -u root -p password cloudera </w:t>
+        <w:t xml:space="preserve">mysql -u root -p password </w:t>
+      </w:r>
+      <w:r>
+        <w:t>pwd</w:t>
+      </w:r>
+      <w:r>
+        <w:t xml:space="preserve"> </w:t>
       </w:r>
     </w:p>
     <w:p>
@@ -103,12 +132,13 @@
     </w:p>
     <w:p>
       <w:r>
-        <w:t>Note: Place the customers.csv file in the Cloudera VM’s Desktop Insert records into Mysql</w:t>
-      </w:r>
-    </w:p>
-    <w:p>
-      <w:r>
-        <w:t>LOAD DATA LOCAL INFILE '/home/cloudera/Desktop/customers.csv' INTO TABLE customers FIELDS TERMINATED BY ',' LINES TERMINATED BY '\n' (customer_id, customer_fname, customer_lname, customer_street, customer_city, customer_state);</w:t>
+        <w:t>LOAD DATA LOCAL INFILE '/home/</w:t>
+      </w:r>
+      <w:r>
+        <w:t>cd</w:t>
+      </w:r>
+      <w:r>
+        <w:t>/Desktop/customers.csv' INTO TABLE customers FIELDS TERMINATED BY ',' LINES TERMINATED BY '\n' (customer_id, customer_fname, customer_lname, customer_street, customer_city, customer_state);</w:t>
       </w:r>
     </w:p>
     <w:p>
@@ -177,7 +207,25 @@
           <w:bdr w:val="none" w:sz="0" w:space="0" w:color="auto" w:frame="1"/>
           <w:lang w:eastAsia="en-IN"/>
         </w:rPr>
-        <w:t>sqoop import --connect jdbc:mysql://quickstart.cloudera/antwak --username antwak --password antwak --table cu</w:t>
+        <w:t>sqoop import --connect jdbc:mysql://</w:t>
+      </w:r>
+      <w:r>
+        <w:rPr>
+          <w:rFonts w:eastAsia="Times New Roman" w:cstheme="minorHAnsi"/>
+          <w:highlight w:val="yellow"/>
+          <w:bdr w:val="none" w:sz="0" w:space="0" w:color="auto" w:frame="1"/>
+          <w:lang w:eastAsia="en-IN"/>
+        </w:rPr>
+        <w:t>mysql_server</w:t>
+      </w:r>
+      <w:r>
+        <w:rPr>
+          <w:rFonts w:eastAsia="Times New Roman" w:cstheme="minorHAnsi"/>
+          <w:highlight w:val="yellow"/>
+          <w:bdr w:val="none" w:sz="0" w:space="0" w:color="auto" w:frame="1"/>
+          <w:lang w:eastAsia="en-IN"/>
+        </w:rPr>
+        <w:t>/antwak --username antwak --password antwak --table cu</w:t>
       </w:r>
       <w:r>
         <w:rPr>
@@ -371,7 +419,25 @@
       </w:r>
     </w:p>
     <w:p/>
-    <w:p/>
+    <w:p>
+      <w:pPr>
+        <w:rPr>
+          <w:b/>
+          <w:bCs/>
+          <w:sz w:val="28"/>
+          <w:szCs w:val="28"/>
+        </w:rPr>
+      </w:pPr>
+      <w:r>
+        <w:rPr>
+          <w:b/>
+          <w:bCs/>
+          <w:sz w:val="28"/>
+          <w:szCs w:val="28"/>
+        </w:rPr>
+        <w:t>Extra Information:-</w:t>
+      </w:r>
+    </w:p>
     <w:p>
       <w:r>
         <w:t>In this project first I created a table called customers in Mysql and inserted data into that table from a .csv file using load command.</w:t>
@@ -433,7 +499,43 @@
           <w:bdr w:val="none" w:sz="0" w:space="0" w:color="auto" w:frame="1"/>
           <w:lang w:eastAsia="en-IN"/>
         </w:rPr>
-        <w:t>sqoop import --connect jdbc:mysql://quickstart.cloudera/antwak --username antwak --password antwak --table cu</w:t>
+        <w:t>sqoop import --connect jdbc:mysql://</w:t>
+      </w:r>
+      <w:r>
+        <w:rPr>
+          <w:rFonts w:eastAsia="Times New Roman" w:cstheme="minorHAnsi"/>
+          <w:highlight w:val="yellow"/>
+          <w:bdr w:val="none" w:sz="0" w:space="0" w:color="auto" w:frame="1"/>
+          <w:lang w:eastAsia="en-IN"/>
+        </w:rPr>
+        <w:t xml:space="preserve"> </w:t>
+      </w:r>
+      <w:r>
+        <w:rPr>
+          <w:rFonts w:eastAsia="Times New Roman" w:cstheme="minorHAnsi"/>
+          <w:highlight w:val="yellow"/>
+          <w:bdr w:val="none" w:sz="0" w:space="0" w:color="auto" w:frame="1"/>
+          <w:lang w:eastAsia="en-IN"/>
+        </w:rPr>
+        <w:t>mysql_server</w:t>
+      </w:r>
+      <w:r>
+        <w:rPr>
+          <w:rFonts w:eastAsia="Times New Roman" w:cstheme="minorHAnsi"/>
+          <w:highlight w:val="yellow"/>
+          <w:bdr w:val="none" w:sz="0" w:space="0" w:color="auto" w:frame="1"/>
+          <w:lang w:eastAsia="en-IN"/>
+        </w:rPr>
+        <w:t xml:space="preserve"> </w:t>
+      </w:r>
+      <w:r>
+        <w:rPr>
+          <w:rFonts w:eastAsia="Times New Roman" w:cstheme="minorHAnsi"/>
+          <w:highlight w:val="yellow"/>
+          <w:bdr w:val="none" w:sz="0" w:space="0" w:color="auto" w:frame="1"/>
+          <w:lang w:eastAsia="en-IN"/>
+        </w:rPr>
+        <w:t>/antwak --username antwak --password antwak --table cu</w:t>
       </w:r>
       <w:r>
         <w:rPr>
@@ -460,6 +562,283 @@
         <w:t>Note: For big data analysis Apache Hive is more suitable so I am using Apache Hive instead of querying the data in Mysql.</w:t>
       </w:r>
     </w:p>
+    <w:p/>
+    <w:p>
+      <w:pPr>
+        <w:rPr>
+          <w:b/>
+          <w:bCs/>
+          <w:sz w:val="28"/>
+          <w:szCs w:val="28"/>
+        </w:rPr>
+      </w:pPr>
+      <w:r>
+        <w:rPr>
+          <w:b/>
+          <w:bCs/>
+          <w:sz w:val="28"/>
+          <w:szCs w:val="28"/>
+        </w:rPr>
+        <w:t xml:space="preserve">Important Commands:- </w:t>
+      </w:r>
+    </w:p>
+    <w:p>
+      <w:pPr>
+        <w:spacing w:after="0"/>
+        <w:rPr>
+          <w:b/>
+          <w:bCs/>
+        </w:rPr>
+      </w:pPr>
+      <w:r>
+        <w:rPr>
+          <w:b/>
+          <w:bCs/>
+        </w:rPr>
+        <w:t>Connecting through beeline</w:t>
+      </w:r>
+    </w:p>
+    <w:p>
+      <w:r>
+        <w:t>beeline -u jdbc:hive2://</w:t>
+      </w:r>
+    </w:p>
+    <w:p>
+      <w:pPr>
+        <w:rPr>
+          <w:b/>
+          <w:bCs/>
+        </w:rPr>
+      </w:pPr>
+      <w:r>
+        <w:rPr>
+          <w:b/>
+          <w:bCs/>
+        </w:rPr>
+        <w:t>To List Databases</w:t>
+      </w:r>
+    </w:p>
+    <w:p>
+      <w:r>
+        <w:t>sqoop-list-databases \</w:t>
+      </w:r>
+    </w:p>
+    <w:p>
+      <w:r>
+        <w:t>--connect "jdbc:mysql</w:t>
+      </w:r>
+      <w:r>
+        <w:t>://</w:t>
+      </w:r>
+      <w:r>
+        <w:rPr>
+          <w:rFonts w:eastAsia="Times New Roman" w:cstheme="minorHAnsi"/>
+          <w:bdr w:val="none" w:sz="0" w:space="0" w:color="auto" w:frame="1"/>
+          <w:lang w:eastAsia="en-IN"/>
+        </w:rPr>
+        <w:t>mysql_server</w:t>
+      </w:r>
+      <w:r>
+        <w:t>:3306" \</w:t>
+      </w:r>
+    </w:p>
+    <w:p>
+      <w:r>
+        <w:t>--username root \</w:t>
+      </w:r>
+    </w:p>
+    <w:p>
+      <w:r>
+        <w:t>--password pwd</w:t>
+      </w:r>
+    </w:p>
+    <w:p/>
+    <w:p>
+      <w:pPr>
+        <w:rPr>
+          <w:b/>
+          <w:bCs/>
+        </w:rPr>
+      </w:pPr>
+      <w:r>
+        <w:rPr>
+          <w:b/>
+          <w:bCs/>
+        </w:rPr>
+        <w:t>To list the tables in a DB</w:t>
+      </w:r>
+    </w:p>
+    <w:p>
+      <w:r>
+        <w:t>sqoop-list-tables \</w:t>
+      </w:r>
+    </w:p>
+    <w:p>
+      <w:r>
+        <w:t>--connect "jdbc:mysql://</w:t>
+      </w:r>
+      <w:r>
+        <w:rPr>
+          <w:rFonts w:eastAsia="Times New Roman" w:cstheme="minorHAnsi"/>
+          <w:bdr w:val="none" w:sz="0" w:space="0" w:color="auto" w:frame="1"/>
+          <w:lang w:eastAsia="en-IN"/>
+        </w:rPr>
+        <w:t xml:space="preserve"> </w:t>
+      </w:r>
+      <w:r>
+        <w:rPr>
+          <w:rFonts w:eastAsia="Times New Roman" w:cstheme="minorHAnsi"/>
+          <w:bdr w:val="none" w:sz="0" w:space="0" w:color="auto" w:frame="1"/>
+          <w:lang w:eastAsia="en-IN"/>
+        </w:rPr>
+        <w:t>mysql_server</w:t>
+      </w:r>
+      <w:r>
+        <w:t>:3306/retail_db" \</w:t>
+      </w:r>
+    </w:p>
+    <w:p>
+      <w:r>
+        <w:t>--username root \</w:t>
+      </w:r>
+    </w:p>
+    <w:p>
+      <w:r>
+        <w:lastRenderedPageBreak/>
+        <w:t>--password pwd</w:t>
+      </w:r>
+    </w:p>
+    <w:p>
+      <w:pPr>
+        <w:rPr>
+          <w:b/>
+          <w:bCs/>
+        </w:rPr>
+      </w:pPr>
+      <w:r>
+        <w:rPr>
+          <w:b/>
+          <w:bCs/>
+        </w:rPr>
+        <w:t>To Evaluate a Table</w:t>
+      </w:r>
+    </w:p>
+    <w:p>
+      <w:r>
+        <w:t>sqoop-eval \</w:t>
+      </w:r>
+    </w:p>
+    <w:p>
+      <w:r>
+        <w:t>--connect "jdbc:mysql://</w:t>
+      </w:r>
+      <w:r>
+        <w:rPr>
+          <w:rFonts w:eastAsia="Times New Roman" w:cstheme="minorHAnsi"/>
+          <w:bdr w:val="none" w:sz="0" w:space="0" w:color="auto" w:frame="1"/>
+          <w:lang w:eastAsia="en-IN"/>
+        </w:rPr>
+        <w:t xml:space="preserve"> </w:t>
+      </w:r>
+      <w:r>
+        <w:rPr>
+          <w:rFonts w:eastAsia="Times New Roman" w:cstheme="minorHAnsi"/>
+          <w:bdr w:val="none" w:sz="0" w:space="0" w:color="auto" w:frame="1"/>
+          <w:lang w:eastAsia="en-IN"/>
+        </w:rPr>
+        <w:t>mysql_server</w:t>
+      </w:r>
+      <w:r>
+        <w:t>:3306" \</w:t>
+      </w:r>
+    </w:p>
+    <w:p>
+      <w:r>
+        <w:t>--username root \</w:t>
+      </w:r>
+    </w:p>
+    <w:p>
+      <w:r>
+        <w:t>--password pwd \</w:t>
+      </w:r>
+    </w:p>
+    <w:p>
+      <w:r>
+        <w:t>--query "describe retail_db.orders"</w:t>
+      </w:r>
+    </w:p>
+    <w:p/>
+    <w:p>
+      <w:pPr>
+        <w:rPr>
+          <w:b/>
+          <w:bCs/>
+        </w:rPr>
+      </w:pPr>
+      <w:r>
+        <w:rPr>
+          <w:b/>
+          <w:bCs/>
+        </w:rPr>
+        <w:t>To Import a table to a Target directory</w:t>
+      </w:r>
+    </w:p>
+    <w:p>
+      <w:r>
+        <w:t>sqoop import \</w:t>
+      </w:r>
+    </w:p>
+    <w:p>
+      <w:r>
+        <w:t>--connect "jdbc:mysql://</w:t>
+      </w:r>
+      <w:r>
+        <w:rPr>
+          <w:rFonts w:eastAsia="Times New Roman" w:cstheme="minorHAnsi"/>
+          <w:bdr w:val="none" w:sz="0" w:space="0" w:color="auto" w:frame="1"/>
+          <w:lang w:eastAsia="en-IN"/>
+        </w:rPr>
+        <w:t xml:space="preserve"> </w:t>
+      </w:r>
+      <w:r>
+        <w:rPr>
+          <w:rFonts w:eastAsia="Times New Roman" w:cstheme="minorHAnsi"/>
+          <w:bdr w:val="none" w:sz="0" w:space="0" w:color="auto" w:frame="1"/>
+          <w:lang w:eastAsia="en-IN"/>
+        </w:rPr>
+        <w:t>mysql_server</w:t>
+      </w:r>
+      <w:r>
+        <w:t>:3306/retail_db" \</w:t>
+      </w:r>
+    </w:p>
+    <w:p>
+      <w:r>
+        <w:t>--username root \</w:t>
+      </w:r>
+    </w:p>
+    <w:p>
+      <w:r>
+        <w:t xml:space="preserve">--password </w:t>
+      </w:r>
+      <w:r>
+        <w:t>pwd</w:t>
+      </w:r>
+      <w:r>
+        <w:t xml:space="preserve"> \</w:t>
+      </w:r>
+    </w:p>
+    <w:p>
+      <w:r>
+        <w:t>--table orders \</w:t>
+      </w:r>
+    </w:p>
+    <w:p>
+      <w:r>
+        <w:t>--target-dir /queryresult_new</w:t>
+      </w:r>
+    </w:p>
+    <w:p/>
     <w:sectPr>
       <w:pgSz w:w="11906" w:h="16838"/>
       <w:pgMar w:top="1440" w:right="1440" w:bottom="1440" w:left="1440" w:header="708" w:footer="708" w:gutter="0"/>

</xml_diff>